<commit_message>
levels, werken aan eindproduct
</commit_message>
<xml_diff>
--- a/deuren.docx
+++ b/deuren.docx
@@ -51,7 +51,59 @@
         <w:rPr>
           <w:lang w:val="nl-NL"/>
         </w:rPr>
-        <w:t xml:space="preserve">is er nog niet </w:t>
+        <w:t>Lobby</w:t>
+      </w:r>
+    </w:p>
+    <w:p>
+      <w:pPr>
+        <w:rPr>
+          <w:lang w:val="nl-NL"/>
+        </w:rPr>
+      </w:pPr>
+      <w:r>
+        <w:rPr>
+          <w:lang w:val="nl-NL"/>
+        </w:rPr>
+        <w:t>Deur 3: Level 1</w:t>
+      </w:r>
+    </w:p>
+    <w:p>
+      <w:pPr>
+        <w:rPr>
+          <w:lang w:val="nl-NL"/>
+        </w:rPr>
+      </w:pPr>
+      <w:r>
+        <w:rPr>
+          <w:lang w:val="nl-NL"/>
+        </w:rPr>
+        <w:t>Deur 4: Level 2</w:t>
+      </w:r>
+    </w:p>
+    <w:p>
+      <w:pPr>
+        <w:rPr>
+          <w:lang w:val="nl-NL"/>
+        </w:rPr>
+      </w:pPr>
+      <w:r>
+        <w:rPr>
+          <w:lang w:val="nl-NL"/>
+        </w:rPr>
+        <w:t>Deur 5: Level 3</w:t>
+      </w:r>
+    </w:p>
+    <w:p>
+      <w:pPr>
+        <w:rPr>
+          <w:lang w:val="nl-NL"/>
+        </w:rPr>
+      </w:pPr>
+      <w:r>
+        <w:rPr>
+          <w:lang w:val="nl-NL"/>
+        </w:rPr>
+        <w:t>Deur in level 2 naar lobby en is Deur 2</w:t>
       </w:r>
       <w:bookmarkStart w:id="0" w:name="_GoBack"/>
       <w:bookmarkEnd w:id="0"/>

</xml_diff>